<commit_message>
updated MOM1,MOM2,Subject6.docx; added Subject7.docx
</commit_message>
<xml_diff>
--- a/design-docs/TheoryPracticeCorrespondence/Subject6.docx
+++ b/design-docs/TheoryPracticeCorrespondence/Subject6.docx
@@ -31,8 +31,6 @@
                 <w:b/>
               </w:rPr>
             </w:pPr>
-            <w:bookmarkStart w:id="0" w:name="_GoBack"/>
-            <w:bookmarkEnd w:id="0"/>
             <w:r>
               <w:rPr>
                 <w:b/>
@@ -297,10 +295,7 @@
             </w:r>
             <w:r>
               <w:lastRenderedPageBreak/>
-              <w:t>their certainty. (Know more about Software Quality)</w:t>
-            </w:r>
-            <w:r>
-              <w:t>.</w:t>
+              <w:t>their certainty. (Know more about Software Quality).</w:t>
             </w:r>
           </w:p>
           <w:p/>
@@ -334,7 +329,39 @@
           <w:tcPr>
             <w:tcW w:w="1260" w:type="dxa"/>
           </w:tcPr>
-          <w:p/>
+          <w:p>
+            <w:r>
+              <w:lastRenderedPageBreak/>
+              <w:t>Various supporting interdisciplinary connection are:</w:t>
+            </w:r>
+          </w:p>
+          <w:p>
+            <w:r>
+              <w:t>-Configuration management</w:t>
+            </w:r>
+          </w:p>
+          <w:p>
+            <w:r>
+              <w:t>-Infrastructure as code</w:t>
+            </w:r>
+          </w:p>
+          <w:p>
+            <w:r>
+              <w:t>-Documentation</w:t>
+            </w:r>
+          </w:p>
+          <w:p>
+            <w:r>
+              <w:t>-Software Quality assurance</w:t>
+            </w:r>
+          </w:p>
+          <w:p>
+            <w:r>
+              <w:t>-User Experience</w:t>
+            </w:r>
+            <w:bookmarkStart w:id="0" w:name="_GoBack"/>
+            <w:bookmarkEnd w:id="0"/>
+          </w:p>
         </w:tc>
         <w:tc>
           <w:tcPr>
@@ -380,45 +407,21 @@
             <w:r>
               <w:t xml:space="preserve">which we are going to perform various test cases on different parts of our code. Another popular testing tool is </w:t>
             </w:r>
-            <w:proofErr w:type="spellStart"/>
-            <w:r>
-              <w:rPr>
-                <w:b/>
-              </w:rPr>
-              <w:t>py.test</w:t>
-            </w:r>
-            <w:proofErr w:type="spellEnd"/>
-            <w:r>
-              <w:rPr>
-                <w:b/>
-              </w:rPr>
-              <w:t>.</w:t>
-            </w:r>
-          </w:p>
-          <w:p/>
-          <w:p>
-            <w:r>
-              <w:t xml:space="preserve">The </w:t>
-            </w:r>
-            <w:proofErr w:type="spellStart"/>
-            <w:r>
-              <w:t>py.test</w:t>
-            </w:r>
-            <w:proofErr w:type="spellEnd"/>
-            <w:r>
-              <w:t xml:space="preserve"> structure sets another standard </w:t>
+            <w:r>
+              <w:rPr>
+                <w:b/>
+              </w:rPr>
+              <w:t>py.test.</w:t>
+            </w:r>
+          </w:p>
+          <w:p/>
+          <w:p>
+            <w:r>
+              <w:t xml:space="preserve">The py.test structure sets another standard </w:t>
             </w:r>
             <w:r>
               <w:lastRenderedPageBreak/>
-              <w:t xml:space="preserve">for Python testing, and is prevalent with numerous engineers today. The exquisite and </w:t>
-            </w:r>
-            <w:proofErr w:type="spellStart"/>
-            <w:r>
-              <w:t>Pythonic</w:t>
-            </w:r>
-            <w:proofErr w:type="spellEnd"/>
-            <w:r>
-              <w:t xml:space="preserve"> colloquialisms it presented for test composing have made it workable for test suites to be composed in a significantly more reduced style</w:t>
+              <w:t>for Python testing, and is prevalent with numerous engineers today. The exquisite and Pythonic colloquialisms it presented for test composing have made it workable for test suites to be composed in a significantly more reduced style</w:t>
             </w:r>
           </w:p>
           <w:p>
@@ -439,36 +442,20 @@
               <w:lastRenderedPageBreak/>
               <w:t xml:space="preserve">Currently, we are learning about various testing tools and technologies.  We are also learning about </w:t>
             </w:r>
-            <w:proofErr w:type="spellStart"/>
             <w:r>
               <w:rPr>
                 <w:i/>
               </w:rPr>
-              <w:t>Blackbox</w:t>
-            </w:r>
-            <w:proofErr w:type="spellEnd"/>
+              <w:t xml:space="preserve">Blackbox </w:t>
+            </w:r>
+            <w:r>
+              <w:t xml:space="preserve">and </w:t>
+            </w:r>
             <w:r>
               <w:rPr>
                 <w:i/>
               </w:rPr>
-              <w:t xml:space="preserve"> </w:t>
-            </w:r>
-            <w:r>
-              <w:t xml:space="preserve">and </w:t>
-            </w:r>
-            <w:proofErr w:type="spellStart"/>
-            <w:r>
-              <w:rPr>
-                <w:i/>
-              </w:rPr>
-              <w:t>Whitebox</w:t>
-            </w:r>
-            <w:proofErr w:type="spellEnd"/>
-            <w:r>
-              <w:rPr>
-                <w:i/>
-              </w:rPr>
-              <w:t xml:space="preserve"> </w:t>
+              <w:t xml:space="preserve">Whitebox </w:t>
             </w:r>
             <w:r>
               <w:t>testing. Also, we will write some intuitive tests to test almost every part of our code.</w:t>
@@ -943,6 +930,7 @@
   <w:style w:type="character" w:default="1" w:styleId="DefaultParagraphFont">
     <w:name w:val="Default Paragraph Font"/>
     <w:uiPriority w:val="1"/>
+    <w:semiHidden/>
     <w:unhideWhenUsed/>
   </w:style>
   <w:style w:type="table" w:default="1" w:styleId="TableNormal">

</xml_diff>